<commit_message>
done proposal upto 2.5
</commit_message>
<xml_diff>
--- a/Doc/Proposal Farmo.docx
+++ b/Doc/Proposal Farmo.docx
@@ -54,7 +54,7 @@
               <w:lang w:bidi="ar-SA"/>
             </w:rPr>
             <w:drawing>
-              <wp:anchor distT="0" distB="0" distL="114300" distR="114300" simplePos="0" relativeHeight="251660288" behindDoc="0" locked="0" layoutInCell="1" allowOverlap="1" wp14:anchorId="40A2B390" wp14:editId="7D55ABAE">
+              <wp:anchor distT="0" distB="0" distL="114300" distR="114300" simplePos="0" relativeHeight="251660288" behindDoc="0" locked="0" layoutInCell="1" allowOverlap="1" wp14:anchorId="40A2B390" wp14:editId="074A7B56">
                 <wp:simplePos x="0" y="0"/>
                 <wp:positionH relativeFrom="margin">
                   <wp:posOffset>2444478</wp:posOffset>
@@ -133,27 +133,7 @@
               <w:sz w:val="24"/>
               <w:szCs w:val="24"/>
             </w:rPr>
-            <w:t xml:space="preserve">(Affiliated </w:t>
-          </w:r>
-          <w:proofErr w:type="gramStart"/>
-          <w:r>
-            <w:rPr>
-              <w:rFonts w:ascii="Times New Roman" w:hAnsi="Times New Roman" w:cs="Times New Roman"/>
-              <w:i/>
-              <w:sz w:val="24"/>
-              <w:szCs w:val="24"/>
-            </w:rPr>
-            <w:t>to</w:t>
-          </w:r>
-          <w:proofErr w:type="gramEnd"/>
-          <w:r>
-            <w:rPr>
-              <w:rFonts w:ascii="Times New Roman" w:hAnsi="Times New Roman" w:cs="Times New Roman"/>
-              <w:i/>
-              <w:sz w:val="24"/>
-              <w:szCs w:val="24"/>
-            </w:rPr>
-            <w:t xml:space="preserve"> Pokhara University)</w:t>
+            <w:t>(Affiliated to Pokhara University)</w:t>
           </w:r>
         </w:p>
         <w:p>
@@ -176,29 +156,7 @@
               <w:sz w:val="24"/>
               <w:szCs w:val="24"/>
             </w:rPr>
-            <w:t>Accredited by University Grants Commission (</w:t>
-          </w:r>
-          <w:proofErr w:type="spellStart"/>
-          <w:r>
-            <w:rPr>
-              <w:rFonts w:ascii="Times New Roman" w:hAnsi="Times New Roman" w:cs="Times New Roman"/>
-              <w:i/>
-              <w:color w:val="FF0000"/>
-              <w:sz w:val="24"/>
-              <w:szCs w:val="24"/>
-            </w:rPr>
-            <w:t>UGC</w:t>
-          </w:r>
-          <w:proofErr w:type="spellEnd"/>
-          <w:r>
-            <w:rPr>
-              <w:rFonts w:ascii="Times New Roman" w:hAnsi="Times New Roman" w:cs="Times New Roman"/>
-              <w:i/>
-              <w:color w:val="FF0000"/>
-              <w:sz w:val="24"/>
-              <w:szCs w:val="24"/>
-            </w:rPr>
-            <w:t>), Nepal (2022)</w:t>
+            <w:t>Accredited by University Grants Commission (UGC), Nepal (2022)</w:t>
           </w:r>
         </w:p>
         <w:p>
@@ -742,7 +700,6 @@
               <w:szCs w:val="24"/>
             </w:rPr>
           </w:pPr>
-          <w:proofErr w:type="gramStart"/>
           <w:r>
             <w:rPr>
               <w:rFonts w:ascii="Times New Roman" w:hAnsi="Times New Roman" w:cs="Times New Roman"/>
@@ -753,7 +710,6 @@
             </w:rPr>
             <w:t>Nov,</w:t>
           </w:r>
-          <w:proofErr w:type="gramEnd"/>
           <w:r>
             <w:rPr>
               <w:rFonts w:ascii="Times New Roman" w:hAnsi="Times New Roman" w:cs="Times New Roman"/>
@@ -965,7 +921,25 @@
           <w:sz w:val="24"/>
           <w:szCs w:val="24"/>
         </w:rPr>
-        <w:t>This application aims to reduce workload, improve visibility of stored farm products, and solve common challenges farmers face when trying to find buyers and fair prices. Overall, Farmo is a practical and efficient tool for modern agricultural management and smooth farmer-to-buyer connections.</w:t>
+        <w:t xml:space="preserve">This </w:t>
+      </w:r>
+      <w:r>
+        <w:rPr>
+          <w:rFonts w:ascii="Times New Roman" w:hAnsi="Times New Roman" w:cs="Times New Roman"/>
+          <w:color w:val="000000" w:themeColor="text1"/>
+          <w:sz w:val="24"/>
+          <w:szCs w:val="24"/>
+        </w:rPr>
+        <w:t>project</w:t>
+      </w:r>
+      <w:r>
+        <w:rPr>
+          <w:rFonts w:ascii="Times New Roman" w:hAnsi="Times New Roman" w:cs="Times New Roman"/>
+          <w:color w:val="000000" w:themeColor="text1"/>
+          <w:sz w:val="24"/>
+          <w:szCs w:val="24"/>
+        </w:rPr>
+        <w:t xml:space="preserve"> aims to reduce workload, improve visibility of stored farm products, and solve common challenges farmers face when trying to find buyers and fair prices. Overall, Farmo is a practical and efficient tool for modern agricultural management and smooth farmer-to-buyer connections.</w:t>
       </w:r>
       <w:r>
         <w:rPr>
@@ -1132,123 +1106,6 @@
           <w:szCs w:val="24"/>
         </w:rPr>
       </w:pPr>
-    </w:p>
-    <w:p>
-      <w:pPr>
-        <w:spacing w:after="0" w:line="360" w:lineRule="auto"/>
-        <w:jc w:val="both"/>
-        <w:rPr>
-          <w:rFonts w:ascii="Times New Roman" w:hAnsi="Times New Roman" w:cs="Times New Roman"/>
-          <w:color w:val="000000" w:themeColor="text1"/>
-          <w:sz w:val="24"/>
-          <w:szCs w:val="24"/>
-        </w:rPr>
-      </w:pPr>
-    </w:p>
-    <w:p>
-      <w:pPr>
-        <w:spacing w:after="0" w:line="360" w:lineRule="auto"/>
-        <w:jc w:val="both"/>
-        <w:rPr>
-          <w:rFonts w:ascii="Times New Roman" w:hAnsi="Times New Roman" w:cs="Times New Roman"/>
-          <w:color w:val="000000" w:themeColor="text1"/>
-          <w:sz w:val="24"/>
-          <w:szCs w:val="24"/>
-        </w:rPr>
-      </w:pPr>
-    </w:p>
-    <w:p>
-      <w:pPr>
-        <w:spacing w:after="0" w:line="360" w:lineRule="auto"/>
-        <w:jc w:val="both"/>
-        <w:rPr>
-          <w:rFonts w:ascii="Times New Roman" w:hAnsi="Times New Roman" w:cs="Times New Roman"/>
-          <w:color w:val="000000" w:themeColor="text1"/>
-          <w:sz w:val="24"/>
-          <w:szCs w:val="24"/>
-        </w:rPr>
-      </w:pPr>
-    </w:p>
-    <w:p>
-      <w:pPr>
-        <w:spacing w:after="0" w:line="360" w:lineRule="auto"/>
-        <w:jc w:val="both"/>
-        <w:rPr>
-          <w:rFonts w:ascii="Times New Roman" w:hAnsi="Times New Roman" w:cs="Times New Roman"/>
-          <w:color w:val="000000" w:themeColor="text1"/>
-          <w:sz w:val="24"/>
-          <w:szCs w:val="24"/>
-        </w:rPr>
-      </w:pPr>
-    </w:p>
-    <w:p>
-      <w:pPr>
-        <w:spacing w:after="0" w:line="360" w:lineRule="auto"/>
-        <w:jc w:val="both"/>
-        <w:rPr>
-          <w:rFonts w:ascii="Times New Roman" w:hAnsi="Times New Roman" w:cs="Times New Roman"/>
-          <w:color w:val="000000" w:themeColor="text1"/>
-          <w:sz w:val="24"/>
-          <w:szCs w:val="24"/>
-        </w:rPr>
-      </w:pPr>
-    </w:p>
-    <w:p>
-      <w:pPr>
-        <w:spacing w:after="0" w:line="360" w:lineRule="auto"/>
-        <w:jc w:val="both"/>
-        <w:rPr>
-          <w:rFonts w:ascii="Times New Roman" w:hAnsi="Times New Roman" w:cs="Times New Roman"/>
-          <w:color w:val="000000" w:themeColor="text1"/>
-          <w:sz w:val="24"/>
-          <w:szCs w:val="24"/>
-        </w:rPr>
-      </w:pPr>
-    </w:p>
-    <w:p>
-      <w:pPr>
-        <w:spacing w:after="0" w:line="360" w:lineRule="auto"/>
-        <w:jc w:val="both"/>
-        <w:rPr>
-          <w:rFonts w:ascii="Times New Roman" w:hAnsi="Times New Roman" w:cs="Times New Roman"/>
-          <w:color w:val="000000" w:themeColor="text1"/>
-          <w:sz w:val="24"/>
-          <w:szCs w:val="24"/>
-        </w:rPr>
-      </w:pPr>
-    </w:p>
-    <w:p>
-      <w:pPr>
-        <w:spacing w:after="0" w:line="360" w:lineRule="auto"/>
-        <w:jc w:val="both"/>
-        <w:rPr>
-          <w:rFonts w:ascii="Times New Roman" w:hAnsi="Times New Roman" w:cs="Times New Roman"/>
-          <w:color w:val="000000" w:themeColor="text1"/>
-          <w:sz w:val="24"/>
-          <w:szCs w:val="24"/>
-        </w:rPr>
-      </w:pPr>
-    </w:p>
-    <w:p>
-      <w:pPr>
-        <w:spacing w:after="0" w:line="360" w:lineRule="auto"/>
-        <w:jc w:val="both"/>
-        <w:rPr>
-          <w:rFonts w:ascii="Times New Roman" w:hAnsi="Times New Roman" w:cs="Times New Roman"/>
-          <w:color w:val="000000" w:themeColor="text1"/>
-          <w:sz w:val="24"/>
-          <w:szCs w:val="24"/>
-        </w:rPr>
-      </w:pPr>
-      <w:r>
-        <w:rPr>
-          <w:rFonts w:ascii="Times New Roman" w:hAnsi="Times New Roman" w:cs="Times New Roman"/>
-          <w:color w:val="000000" w:themeColor="text1"/>
-          <w:sz w:val="24"/>
-          <w:szCs w:val="24"/>
-        </w:rPr>
-        <w:t>.0</w:t>
-      </w:r>
     </w:p>
     <w:p>
       <w:pPr>
@@ -1274,6 +1131,7 @@
           <w:szCs w:val="32"/>
           <w:u w:val="single"/>
         </w:rPr>
+        <w:lastRenderedPageBreak/>
         <w:t>List of Figures</w:t>
       </w:r>
     </w:p>
@@ -3405,7 +3263,7 @@
           <w:headerReference w:type="default" r:id="rId9"/>
           <w:footerReference w:type="default" r:id="rId10"/>
           <w:pgSz w:w="11906" w:h="16838"/>
-          <w:pgMar w:top="1440" w:right="1440" w:bottom="1440" w:left="1440" w:header="0" w:footer="720" w:gutter="0"/>
+          <w:pgMar w:top="1440" w:right="1440" w:bottom="1440" w:left="2160" w:header="0" w:footer="720" w:gutter="0"/>
           <w:pgNumType w:fmt="lowerRoman" w:start="0"/>
           <w:cols w:space="720"/>
           <w:formProt w:val="0"/>
@@ -3735,7 +3593,25 @@
           <w:sz w:val="24"/>
           <w:szCs w:val="24"/>
         </w:rPr>
-        <w:t>To facilitate direct order placement between customer and farmer.</w:t>
+        <w:t>To facilitate direct order placement between c</w:t>
+      </w:r>
+      <w:r>
+        <w:rPr>
+          <w:rFonts w:ascii="Times New Roman" w:hAnsi="Times New Roman" w:cs="Times New Roman"/>
+          <w:color w:val="000000" w:themeColor="text1"/>
+          <w:sz w:val="24"/>
+          <w:szCs w:val="24"/>
+        </w:rPr>
+        <w:t>onsum</w:t>
+      </w:r>
+      <w:r>
+        <w:rPr>
+          <w:rFonts w:ascii="Times New Roman" w:hAnsi="Times New Roman" w:cs="Times New Roman"/>
+          <w:color w:val="000000" w:themeColor="text1"/>
+          <w:sz w:val="24"/>
+          <w:szCs w:val="24"/>
+        </w:rPr>
+        <w:t>er and farmer.</w:t>
       </w:r>
     </w:p>
     <w:p>
@@ -3761,7 +3637,25 @@
           <w:sz w:val="24"/>
           <w:szCs w:val="24"/>
         </w:rPr>
-        <w:t>To develop a mobile-based marketplace application that directly connects farmers with customers for transparent and fair agricultural product transactions.</w:t>
+        <w:t xml:space="preserve">To develop a mobile-based marketplace application that directly connects farmers with </w:t>
+      </w:r>
+      <w:r>
+        <w:rPr>
+          <w:rFonts w:ascii="Times New Roman" w:hAnsi="Times New Roman" w:cs="Times New Roman"/>
+          <w:color w:val="000000" w:themeColor="text1"/>
+          <w:sz w:val="24"/>
+          <w:szCs w:val="24"/>
+        </w:rPr>
+        <w:t>consumer</w:t>
+      </w:r>
+      <w:r>
+        <w:rPr>
+          <w:rFonts w:ascii="Times New Roman" w:hAnsi="Times New Roman" w:cs="Times New Roman"/>
+          <w:color w:val="000000" w:themeColor="text1"/>
+          <w:sz w:val="24"/>
+          <w:szCs w:val="24"/>
+        </w:rPr>
+        <w:t xml:space="preserve"> for transparent and fair agricultural product transactions.</w:t>
       </w:r>
     </w:p>
     <w:p>
@@ -4018,52 +3912,6 @@
     </w:p>
     <w:p>
       <w:pPr>
-        <w:pStyle w:val="ListParagraph"/>
-        <w:numPr>
-          <w:ilvl w:val="0"/>
-          <w:numId w:val="13"/>
-        </w:numPr>
-        <w:spacing w:after="0" w:line="360" w:lineRule="auto"/>
-        <w:jc w:val="both"/>
-        <w:rPr>
-          <w:rFonts w:ascii="Times New Roman" w:hAnsi="Times New Roman" w:cs="Times New Roman"/>
-          <w:color w:val="000000" w:themeColor="text1"/>
-          <w:sz w:val="24"/>
-          <w:szCs w:val="24"/>
-        </w:rPr>
-      </w:pPr>
-      <w:r>
-        <w:rPr>
-          <w:rFonts w:ascii="Times New Roman" w:hAnsi="Times New Roman" w:cs="Times New Roman"/>
-          <w:color w:val="000000" w:themeColor="text1"/>
-          <w:sz w:val="24"/>
-          <w:szCs w:val="24"/>
-        </w:rPr>
-        <w:t xml:space="preserve">It enhances the overall farming experience by offering a user-friendly platform that makes </w:t>
-      </w:r>
-      <w:proofErr w:type="gramStart"/>
-      <w:r>
-        <w:rPr>
-          <w:rFonts w:ascii="Times New Roman" w:hAnsi="Times New Roman" w:cs="Times New Roman"/>
-          <w:color w:val="000000" w:themeColor="text1"/>
-          <w:sz w:val="24"/>
-          <w:szCs w:val="24"/>
-        </w:rPr>
-        <w:t>storing produce</w:t>
-      </w:r>
-      <w:proofErr w:type="gramEnd"/>
-      <w:r>
-        <w:rPr>
-          <w:rFonts w:ascii="Times New Roman" w:hAnsi="Times New Roman" w:cs="Times New Roman"/>
-          <w:color w:val="000000" w:themeColor="text1"/>
-          <w:sz w:val="24"/>
-          <w:szCs w:val="24"/>
-        </w:rPr>
-        <w:t xml:space="preserve"> and selling goods easier, more organized, and more efficient.      </w:t>
-      </w:r>
-    </w:p>
-    <w:p>
-      <w:pPr>
         <w:spacing w:after="0" w:line="360" w:lineRule="auto"/>
         <w:jc w:val="both"/>
         <w:rPr>
@@ -4266,32 +4114,6 @@
           <w:sz w:val="24"/>
           <w:szCs w:val="24"/>
         </w:rPr>
-        <w:t>Multi-Platform Accessibility.</w:t>
-      </w:r>
-    </w:p>
-    <w:p>
-      <w:pPr>
-        <w:pStyle w:val="ListParagraph"/>
-        <w:numPr>
-          <w:ilvl w:val="0"/>
-          <w:numId w:val="18"/>
-        </w:numPr>
-        <w:spacing w:after="0" w:line="360" w:lineRule="auto"/>
-        <w:jc w:val="both"/>
-        <w:rPr>
-          <w:rFonts w:ascii="Times New Roman" w:hAnsi="Times New Roman" w:cs="Times New Roman"/>
-          <w:color w:val="000000" w:themeColor="text1"/>
-          <w:sz w:val="24"/>
-          <w:szCs w:val="24"/>
-        </w:rPr>
-      </w:pPr>
-      <w:r>
-        <w:rPr>
-          <w:rFonts w:ascii="Times New Roman" w:hAnsi="Times New Roman" w:cs="Times New Roman"/>
-          <w:color w:val="000000" w:themeColor="text1"/>
-          <w:sz w:val="24"/>
-          <w:szCs w:val="24"/>
-        </w:rPr>
         <w:t>Data Security and Reliability.</w:t>
       </w:r>
     </w:p>
@@ -4367,7 +4189,6 @@
           <w:sz w:val="28"/>
           <w:szCs w:val="24"/>
         </w:rPr>
-        <w:lastRenderedPageBreak/>
         <w:t>1.6 Key Features</w:t>
       </w:r>
     </w:p>
@@ -4465,6 +4286,7 @@
           <w:sz w:val="24"/>
           <w:szCs w:val="24"/>
         </w:rPr>
+        <w:lastRenderedPageBreak/>
         <w:t xml:space="preserve">Product Storage Management </w:t>
       </w:r>
       <w:r>
@@ -4868,7 +4690,6 @@
           <w:sz w:val="32"/>
           <w:szCs w:val="32"/>
         </w:rPr>
-        <w:lastRenderedPageBreak/>
         <w:t>CHAPTER 2</w:t>
       </w:r>
     </w:p>
@@ -4919,6 +4740,7 @@
           <w:sz w:val="28"/>
           <w:szCs w:val="28"/>
         </w:rPr>
+        <w:lastRenderedPageBreak/>
         <w:t>2.1 Methodology</w:t>
       </w:r>
     </w:p>
@@ -5262,28 +5084,6 @@
         <w:spacing w:beforeAutospacing="0" w:after="0" w:afterAutospacing="0" w:line="360" w:lineRule="auto"/>
         <w:jc w:val="both"/>
         <w:rPr>
-          <w:color w:val="000000" w:themeColor="text1"/>
-        </w:rPr>
-      </w:pPr>
-    </w:p>
-    <w:p>
-      <w:pPr>
-        <w:pStyle w:val="NormalWeb"/>
-        <w:shd w:val="clear" w:color="auto" w:fill="FFFFFF"/>
-        <w:spacing w:beforeAutospacing="0" w:after="0" w:afterAutospacing="0" w:line="360" w:lineRule="auto"/>
-        <w:jc w:val="both"/>
-        <w:rPr>
-          <w:color w:val="000000" w:themeColor="text1"/>
-        </w:rPr>
-      </w:pPr>
-    </w:p>
-    <w:p>
-      <w:pPr>
-        <w:pStyle w:val="NormalWeb"/>
-        <w:shd w:val="clear" w:color="auto" w:fill="FFFFFF"/>
-        <w:spacing w:beforeAutospacing="0" w:after="0" w:afterAutospacing="0" w:line="360" w:lineRule="auto"/>
-        <w:jc w:val="both"/>
-        <w:rPr>
           <w:b/>
           <w:color w:val="000000" w:themeColor="text1"/>
           <w:sz w:val="28"/>
@@ -5295,7 +5095,6 @@
           <w:color w:val="000000" w:themeColor="text1"/>
           <w:sz w:val="28"/>
         </w:rPr>
-        <w:lastRenderedPageBreak/>
         <w:t>2.2 Architectural Diagram</w:t>
       </w:r>
     </w:p>
@@ -7877,7 +7676,6 @@
           <w:sz w:val="28"/>
           <w:lang w:val="en-US" w:eastAsia="en-US" w:bidi="ar-SA"/>
         </w:rPr>
-        <w:lastRenderedPageBreak/>
         <mc:AlternateContent>
           <mc:Choice Requires="wpg">
             <w:drawing>
@@ -9676,7 +9474,6 @@
           <w:sz w:val="24"/>
           <w:szCs w:val="24"/>
         </w:rPr>
-        <w:lastRenderedPageBreak/>
         <w:t xml:space="preserve">Technology Requirements </w:t>
       </w:r>
     </w:p>
@@ -9861,6 +9658,7 @@
           <w:sz w:val="24"/>
           <w:szCs w:val="24"/>
         </w:rPr>
+        <w:lastRenderedPageBreak/>
         <w:t>Hibernate Framework (database framework)</w:t>
       </w:r>
     </w:p>
@@ -10578,7 +10376,6 @@
           <w:sz w:val="24"/>
           <w:szCs w:val="32"/>
         </w:rPr>
-        <w:lastRenderedPageBreak/>
         <w:t>Content management module</w:t>
       </w:r>
     </w:p>
@@ -10654,6 +10451,7 @@
           <w:sz w:val="24"/>
           <w:szCs w:val="32"/>
         </w:rPr>
+        <w:lastRenderedPageBreak/>
         <w:t xml:space="preserve">Enables users to rate and provide feedback on plants, products, or content, fostering community engagement and informing others' decision-making processes. </w:t>
       </w:r>
     </w:p>
@@ -18994,7 +18792,6 @@
         <w:docPartGallery w:val="AutoText"/>
       </w:docPartObj>
     </w:sdtPr>
-    <w:sdtEndPr/>
     <w:sdtContent>
       <w:p>
         <w:pPr>

</xml_diff>